<commit_message>
add new agreement doc examples
</commit_message>
<xml_diff>
--- a/src/assets/tdk-nyilatkozat.docx
+++ b/src/assets/tdk-nyilatkozat.docx
@@ -18,7 +18,7 @@
           <w:szCs w:val="28"/>
           <w:rtl w:val="0"/>
         </w:rPr>
-        <w:t xml:space="preserve">Saját hozzájárulási nyilatkozat</w:t>
+        <w:t xml:space="preserve">Saját hozzájárulási és publikációs nyilatkozat</w:t>
       </w:r>
     </w:p>
     <w:p>
@@ -48,21 +48,6 @@
     </w:p>
     <w:p>
       <w:pPr>
-        <w:keepNext w:val="0"/>
-        <w:keepLines w:val="0"/>
-        <w:pageBreakBefore w:val="0"/>
-        <w:widowControl w:val="1"/>
-        <w:pBdr>
-          <w:top w:space="0" w:sz="0" w:val="nil"/>
-          <w:left w:space="0" w:sz="0" w:val="nil"/>
-          <w:bottom w:space="0" w:sz="0" w:val="nil"/>
-          <w:right w:space="0" w:sz="0" w:val="nil"/>
-          <w:between w:space="0" w:sz="0" w:val="nil"/>
-        </w:pBdr>
-        <w:shd w:fill="auto" w:val="clear"/>
-        <w:spacing w:after="0" w:before="0" w:line="276" w:lineRule="auto"/>
-        <w:ind w:left="0" w:right="0" w:firstLine="0"/>
-        <w:jc w:val="left"/>
         <w:rPr>
           <w:rFonts w:ascii="Times New Roman" w:cs="Times New Roman" w:eastAsia="Times New Roman" w:hAnsi="Times New Roman"/>
         </w:rPr>
@@ -77,50 +62,20 @@
     </w:p>
     <w:p>
       <w:pPr>
-        <w:keepNext w:val="0"/>
-        <w:keepLines w:val="0"/>
-        <w:pageBreakBefore w:val="0"/>
-        <w:widowControl w:val="1"/>
-        <w:pBdr>
-          <w:top w:space="0" w:sz="0" w:val="nil"/>
-          <w:left w:space="0" w:sz="0" w:val="nil"/>
-          <w:bottom w:space="0" w:sz="0" w:val="nil"/>
-          <w:right w:space="0" w:sz="0" w:val="nil"/>
-          <w:between w:space="0" w:sz="0" w:val="nil"/>
-        </w:pBdr>
-        <w:shd w:fill="auto" w:val="clear"/>
-        <w:spacing w:after="0" w:before="0" w:line="276" w:lineRule="auto"/>
-        <w:ind w:left="0" w:right="0" w:firstLine="0"/>
-        <w:jc w:val="left"/>
-        <w:rPr>
-          <w:rFonts w:ascii="Times New Roman" w:cs="Times New Roman" w:eastAsia="Times New Roman" w:hAnsi="Times New Roman"/>
-        </w:rPr>
-      </w:pPr>
-      <w:r>
-        <w:rPr>
-          <w:rFonts w:ascii="Times New Roman" w:cs="Times New Roman" w:eastAsia="Times New Roman" w:hAnsi="Times New Roman"/>
-          <w:rtl w:val="0"/>
-        </w:rPr>
-        <w:t xml:space="preserve">Szerző neve:</w:t>
-      </w:r>
-    </w:p>
-    <w:p>
-      <w:pPr>
-        <w:keepNext w:val="0"/>
-        <w:keepLines w:val="0"/>
-        <w:pageBreakBefore w:val="0"/>
-        <w:widowControl w:val="1"/>
-        <w:pBdr>
-          <w:top w:space="0" w:sz="0" w:val="nil"/>
-          <w:left w:space="0" w:sz="0" w:val="nil"/>
-          <w:bottom w:space="0" w:sz="0" w:val="nil"/>
-          <w:right w:space="0" w:sz="0" w:val="nil"/>
-          <w:between w:space="0" w:sz="0" w:val="nil"/>
-        </w:pBdr>
-        <w:shd w:fill="auto" w:val="clear"/>
-        <w:spacing w:after="0" w:before="0" w:line="276" w:lineRule="auto"/>
-        <w:ind w:left="0" w:right="0" w:firstLine="0"/>
-        <w:jc w:val="left"/>
+        <w:rPr>
+          <w:rFonts w:ascii="Times New Roman" w:cs="Times New Roman" w:eastAsia="Times New Roman" w:hAnsi="Times New Roman"/>
+        </w:rPr>
+      </w:pPr>
+      <w:r>
+        <w:rPr>
+          <w:rFonts w:ascii="Times New Roman" w:cs="Times New Roman" w:eastAsia="Times New Roman" w:hAnsi="Times New Roman"/>
+          <w:rtl w:val="0"/>
+        </w:rPr>
+        <w:t xml:space="preserve">Főszerző neve:</w:t>
+      </w:r>
+    </w:p>
+    <w:p>
+      <w:pPr>
         <w:rPr>
           <w:rFonts w:ascii="Times New Roman" w:cs="Times New Roman" w:eastAsia="Times New Roman" w:hAnsi="Times New Roman"/>
         </w:rPr>
@@ -203,7 +158,7 @@
     <w:p>
       <w:pPr>
         <w:tabs>
-          <w:tab w:val="left" w:pos="8220.472440944883"/>
+          <w:tab w:val="left" w:leader="none" w:pos="8220.472440944883"/>
         </w:tabs>
         <w:rPr>
           <w:rFonts w:ascii="Times New Roman" w:cs="Times New Roman" w:eastAsia="Times New Roman" w:hAnsi="Times New Roman"/>
@@ -218,7 +173,7 @@
     <w:p>
       <w:pPr>
         <w:tabs>
-          <w:tab w:val="center" w:pos="8220.472440944883"/>
+          <w:tab w:val="center" w:leader="none" w:pos="8220.472440944883"/>
         </w:tabs>
         <w:rPr>
           <w:rFonts w:ascii="Times New Roman" w:cs="Times New Roman" w:eastAsia="Times New Roman" w:hAnsi="Times New Roman"/>
@@ -237,7 +192,7 @@
     <w:p>
       <w:pPr>
         <w:tabs>
-          <w:tab w:val="center" w:pos="8220.472440944883"/>
+          <w:tab w:val="center" w:leader="none" w:pos="8220.472440944883"/>
         </w:tabs>
         <w:rPr>
           <w:rFonts w:ascii="Times New Roman" w:cs="Times New Roman" w:eastAsia="Times New Roman" w:hAnsi="Times New Roman"/>
@@ -255,21 +210,6 @@
     </w:p>
     <w:p>
       <w:pPr>
-        <w:keepNext w:val="0"/>
-        <w:keepLines w:val="0"/>
-        <w:pageBreakBefore w:val="0"/>
-        <w:widowControl w:val="1"/>
-        <w:pBdr>
-          <w:top w:space="0" w:sz="0" w:val="nil"/>
-          <w:left w:space="0" w:sz="0" w:val="nil"/>
-          <w:bottom w:space="0" w:sz="0" w:val="nil"/>
-          <w:right w:space="0" w:sz="0" w:val="nil"/>
-          <w:between w:space="0" w:sz="0" w:val="nil"/>
-        </w:pBdr>
-        <w:shd w:fill="auto" w:val="clear"/>
-        <w:spacing w:after="0" w:before="0" w:line="276" w:lineRule="auto"/>
-        <w:ind w:left="0" w:right="0" w:firstLine="0"/>
-        <w:jc w:val="left"/>
         <w:rPr>
           <w:rFonts w:ascii="Times New Roman" w:cs="Times New Roman" w:eastAsia="Times New Roman" w:hAnsi="Times New Roman"/>
           <w:u w:val="single"/>
@@ -283,21 +223,6 @@
     </w:p>
     <w:p>
       <w:pPr>
-        <w:keepNext w:val="0"/>
-        <w:keepLines w:val="0"/>
-        <w:pageBreakBefore w:val="0"/>
-        <w:widowControl w:val="1"/>
-        <w:pBdr>
-          <w:top w:space="0" w:sz="0" w:val="nil"/>
-          <w:left w:space="0" w:sz="0" w:val="nil"/>
-          <w:bottom w:space="0" w:sz="0" w:val="nil"/>
-          <w:right w:space="0" w:sz="0" w:val="nil"/>
-          <w:between w:space="0" w:sz="0" w:val="nil"/>
-        </w:pBdr>
-        <w:shd w:fill="auto" w:val="clear"/>
-        <w:spacing w:after="0" w:before="0" w:line="276" w:lineRule="auto"/>
-        <w:ind w:left="0" w:right="0" w:firstLine="0"/>
-        <w:jc w:val="left"/>
         <w:rPr>
           <w:rFonts w:ascii="Times New Roman" w:cs="Times New Roman" w:eastAsia="Times New Roman" w:hAnsi="Times New Roman"/>
           <w:u w:val="single"/>
@@ -314,21 +239,7 @@
     </w:p>
     <w:p>
       <w:pPr>
-        <w:keepNext w:val="0"/>
-        <w:keepLines w:val="0"/>
-        <w:pageBreakBefore w:val="0"/>
-        <w:widowControl w:val="1"/>
-        <w:pBdr>
-          <w:top w:space="0" w:sz="0" w:val="nil"/>
-          <w:left w:space="0" w:sz="0" w:val="nil"/>
-          <w:bottom w:space="0" w:sz="0" w:val="nil"/>
-          <w:right w:space="0" w:sz="0" w:val="nil"/>
-          <w:between w:space="0" w:sz="0" w:val="nil"/>
-        </w:pBdr>
-        <w:shd w:fill="auto" w:val="clear"/>
-        <w:spacing w:after="0" w:before="0" w:line="276" w:lineRule="auto"/>
-        <w:ind w:left="0" w:right="0" w:firstLine="720"/>
-        <w:jc w:val="left"/>
+        <w:ind w:firstLine="720"/>
         <w:rPr>
           <w:rFonts w:ascii="Times New Roman" w:cs="Times New Roman" w:eastAsia="Times New Roman" w:hAnsi="Times New Roman"/>
         </w:rPr>
@@ -343,48 +254,19 @@
     </w:p>
     <w:p>
       <w:pPr>
-        <w:keepNext w:val="0"/>
-        <w:keepLines w:val="0"/>
-        <w:pageBreakBefore w:val="0"/>
-        <w:widowControl w:val="1"/>
-        <w:pBdr>
-          <w:top w:space="0" w:sz="0" w:val="nil"/>
-          <w:left w:space="0" w:sz="0" w:val="nil"/>
-          <w:bottom w:space="0" w:sz="0" w:val="nil"/>
-          <w:right w:space="0" w:sz="0" w:val="nil"/>
-          <w:between w:space="0" w:sz="0" w:val="nil"/>
-        </w:pBdr>
-        <w:shd w:fill="auto" w:val="clear"/>
-        <w:spacing w:after="0" w:before="0" w:line="276" w:lineRule="auto"/>
-        <w:ind w:left="0" w:right="0" w:firstLine="0"/>
-        <w:jc w:val="left"/>
-        <w:rPr>
-          <w:rFonts w:ascii="Times New Roman" w:cs="Times New Roman" w:eastAsia="Times New Roman" w:hAnsi="Times New Roman"/>
-        </w:rPr>
-      </w:pPr>
-      <w:r>
-        <w:rPr>
-          <w:rtl w:val="0"/>
-        </w:rPr>
-      </w:r>
-    </w:p>
-    <w:p>
-      <w:pPr>
-        <w:keepNext w:val="0"/>
-        <w:keepLines w:val="0"/>
-        <w:pageBreakBefore w:val="0"/>
-        <w:widowControl w:val="1"/>
-        <w:pBdr>
-          <w:top w:space="0" w:sz="0" w:val="nil"/>
-          <w:left w:space="0" w:sz="0" w:val="nil"/>
-          <w:bottom w:space="0" w:sz="0" w:val="nil"/>
-          <w:right w:space="0" w:sz="0" w:val="nil"/>
-          <w:between w:space="0" w:sz="0" w:val="nil"/>
-        </w:pBdr>
-        <w:shd w:fill="auto" w:val="clear"/>
-        <w:spacing w:after="0" w:before="0" w:line="276" w:lineRule="auto"/>
-        <w:ind w:left="0" w:right="0" w:firstLine="720"/>
-        <w:jc w:val="left"/>
+        <w:rPr>
+          <w:rFonts w:ascii="Times New Roman" w:cs="Times New Roman" w:eastAsia="Times New Roman" w:hAnsi="Times New Roman"/>
+        </w:rPr>
+      </w:pPr>
+      <w:r>
+        <w:rPr>
+          <w:rtl w:val="0"/>
+        </w:rPr>
+      </w:r>
+    </w:p>
+    <w:p>
+      <w:pPr>
+        <w:ind w:firstLine="720"/>
         <w:rPr>
           <w:rFonts w:ascii="Times New Roman" w:cs="Times New Roman" w:eastAsia="Times New Roman" w:hAnsi="Times New Roman"/>
         </w:rPr>
@@ -399,75 +281,30 @@
     </w:p>
     <w:p>
       <w:pPr>
-        <w:keepNext w:val="0"/>
-        <w:keepLines w:val="0"/>
-        <w:pageBreakBefore w:val="0"/>
-        <w:widowControl w:val="1"/>
-        <w:pBdr>
-          <w:top w:space="0" w:sz="0" w:val="nil"/>
-          <w:left w:space="0" w:sz="0" w:val="nil"/>
-          <w:bottom w:space="0" w:sz="0" w:val="nil"/>
-          <w:right w:space="0" w:sz="0" w:val="nil"/>
-          <w:between w:space="0" w:sz="0" w:val="nil"/>
-        </w:pBdr>
-        <w:shd w:fill="auto" w:val="clear"/>
-        <w:spacing w:after="0" w:before="0" w:line="276" w:lineRule="auto"/>
-        <w:ind w:left="0" w:right="0" w:firstLine="0"/>
-        <w:jc w:val="left"/>
-        <w:rPr>
-          <w:rFonts w:ascii="Times New Roman" w:cs="Times New Roman" w:eastAsia="Times New Roman" w:hAnsi="Times New Roman"/>
-        </w:rPr>
-      </w:pPr>
-      <w:r>
-        <w:rPr>
-          <w:rtl w:val="0"/>
-        </w:rPr>
-      </w:r>
-    </w:p>
-    <w:p>
-      <w:pPr>
-        <w:keepNext w:val="0"/>
-        <w:keepLines w:val="0"/>
-        <w:pageBreakBefore w:val="0"/>
-        <w:widowControl w:val="1"/>
-        <w:pBdr>
-          <w:top w:space="0" w:sz="0" w:val="nil"/>
-          <w:left w:space="0" w:sz="0" w:val="nil"/>
-          <w:bottom w:space="0" w:sz="0" w:val="nil"/>
-          <w:right w:space="0" w:sz="0" w:val="nil"/>
-          <w:between w:space="0" w:sz="0" w:val="nil"/>
-        </w:pBdr>
-        <w:shd w:fill="auto" w:val="clear"/>
-        <w:spacing w:after="0" w:before="0" w:line="276" w:lineRule="auto"/>
-        <w:ind w:left="0" w:right="0" w:firstLine="0"/>
-        <w:jc w:val="left"/>
-        <w:rPr>
-          <w:rFonts w:ascii="Times New Roman" w:cs="Times New Roman" w:eastAsia="Times New Roman" w:hAnsi="Times New Roman"/>
-        </w:rPr>
-      </w:pPr>
-      <w:r>
-        <w:rPr>
-          <w:rtl w:val="0"/>
-        </w:rPr>
-      </w:r>
-    </w:p>
-    <w:p>
-      <w:pPr>
-        <w:keepNext w:val="0"/>
-        <w:keepLines w:val="0"/>
-        <w:pageBreakBefore w:val="0"/>
-        <w:widowControl w:val="1"/>
-        <w:pBdr>
-          <w:top w:space="0" w:sz="0" w:val="nil"/>
-          <w:left w:space="0" w:sz="0" w:val="nil"/>
-          <w:bottom w:space="0" w:sz="0" w:val="nil"/>
-          <w:right w:space="0" w:sz="0" w:val="nil"/>
-          <w:between w:space="0" w:sz="0" w:val="nil"/>
-        </w:pBdr>
-        <w:shd w:fill="auto" w:val="clear"/>
-        <w:spacing w:after="0" w:before="0" w:line="276" w:lineRule="auto"/>
-        <w:ind w:left="0" w:right="0" w:firstLine="0"/>
-        <w:jc w:val="left"/>
+        <w:rPr>
+          <w:rFonts w:ascii="Times New Roman" w:cs="Times New Roman" w:eastAsia="Times New Roman" w:hAnsi="Times New Roman"/>
+        </w:rPr>
+      </w:pPr>
+      <w:r>
+        <w:rPr>
+          <w:rtl w:val="0"/>
+        </w:rPr>
+      </w:r>
+    </w:p>
+    <w:p>
+      <w:pPr>
+        <w:rPr>
+          <w:rFonts w:ascii="Times New Roman" w:cs="Times New Roman" w:eastAsia="Times New Roman" w:hAnsi="Times New Roman"/>
+        </w:rPr>
+      </w:pPr>
+      <w:r>
+        <w:rPr>
+          <w:rtl w:val="0"/>
+        </w:rPr>
+      </w:r>
+    </w:p>
+    <w:p>
+      <w:pPr>
         <w:rPr>
           <w:rFonts w:ascii="Times New Roman" w:cs="Times New Roman" w:eastAsia="Times New Roman" w:hAnsi="Times New Roman"/>
         </w:rPr>
@@ -485,7 +322,7 @@
         <w:tblStyle w:val="Table1"/>
         <w:tblW w:w="11160.0" w:type="dxa"/>
         <w:jc w:val="left"/>
-        <w:tblInd w:w="-980.0" w:type="dxa"/>
+        <w:tblInd w:w="-1080.0" w:type="dxa"/>
         <w:tblBorders>
           <w:top w:color="000000" w:space="0" w:sz="8" w:val="single"/>
           <w:left w:color="000000" w:space="0" w:sz="8" w:val="single"/>
@@ -530,20 +367,8 @@
           </w:tcPr>
           <w:p>
             <w:pPr>
-              <w:keepNext w:val="0"/>
-              <w:keepLines w:val="0"/>
-              <w:pageBreakBefore w:val="0"/>
-              <w:widowControl w:val="0"/>
-              <w:pBdr>
-                <w:top w:space="0" w:sz="0" w:val="nil"/>
-                <w:left w:space="0" w:sz="0" w:val="nil"/>
-                <w:bottom w:space="0" w:sz="0" w:val="nil"/>
-                <w:right w:space="0" w:sz="0" w:val="nil"/>
-                <w:between w:space="0" w:sz="0" w:val="nil"/>
-              </w:pBdr>
-              <w:shd w:fill="auto" w:val="clear"/>
-              <w:spacing w:after="0" w:before="0" w:line="240" w:lineRule="auto"/>
-              <w:ind w:left="0" w:right="0" w:firstLine="0"/>
+              <w:widowControl w:val="0"/>
+              <w:spacing w:line="240" w:lineRule="auto"/>
               <w:rPr>
                 <w:rFonts w:ascii="Times New Roman" w:cs="Times New Roman" w:eastAsia="Times New Roman" w:hAnsi="Times New Roman"/>
               </w:rPr>
@@ -670,58 +495,34 @@
           </w:tcPr>
           <w:p>
             <w:pPr>
-              <w:keepNext w:val="0"/>
-              <w:keepLines w:val="0"/>
-              <w:pageBreakBefore w:val="0"/>
-              <w:widowControl w:val="0"/>
-              <w:pBdr>
-                <w:top w:space="0" w:sz="0" w:val="nil"/>
-                <w:left w:space="0" w:sz="0" w:val="nil"/>
-                <w:bottom w:space="0" w:sz="0" w:val="nil"/>
-                <w:right w:space="0" w:sz="0" w:val="nil"/>
-                <w:between w:space="0" w:sz="0" w:val="nil"/>
-              </w:pBdr>
-              <w:shd w:fill="auto" w:val="clear"/>
-              <w:spacing w:after="0" w:before="0" w:line="240" w:lineRule="auto"/>
-              <w:ind w:left="0" w:right="0" w:firstLine="0"/>
-              <w:rPr>
-                <w:rFonts w:ascii="Times New Roman" w:cs="Times New Roman" w:eastAsia="Times New Roman" w:hAnsi="Times New Roman"/>
-              </w:rPr>
-            </w:pPr>
-            <w:r>
-              <w:rPr>
-                <w:rtl w:val="0"/>
-              </w:rPr>
-            </w:r>
-          </w:p>
-        </w:tc>
-        <w:tc>
-          <w:tcPr>
-            <w:shd w:fill="auto" w:val="clear"/>
-            <w:tcMar>
-              <w:top w:w="100.0" w:type="dxa"/>
-              <w:left w:w="100.0" w:type="dxa"/>
-              <w:bottom w:w="100.0" w:type="dxa"/>
-              <w:right w:w="100.0" w:type="dxa"/>
-            </w:tcMar>
-            <w:vAlign w:val="top"/>
-          </w:tcPr>
-          <w:p>
-            <w:pPr>
-              <w:keepNext w:val="0"/>
-              <w:keepLines w:val="0"/>
-              <w:pageBreakBefore w:val="0"/>
-              <w:widowControl w:val="0"/>
-              <w:pBdr>
-                <w:top w:space="0" w:sz="0" w:val="nil"/>
-                <w:left w:space="0" w:sz="0" w:val="nil"/>
-                <w:bottom w:space="0" w:sz="0" w:val="nil"/>
-                <w:right w:space="0" w:sz="0" w:val="nil"/>
-                <w:between w:space="0" w:sz="0" w:val="nil"/>
-              </w:pBdr>
-              <w:shd w:fill="auto" w:val="clear"/>
-              <w:spacing w:after="0" w:before="0" w:line="240" w:lineRule="auto"/>
-              <w:ind w:left="0" w:right="0" w:firstLine="0"/>
+              <w:widowControl w:val="0"/>
+              <w:spacing w:line="240" w:lineRule="auto"/>
+              <w:rPr>
+                <w:rFonts w:ascii="Times New Roman" w:cs="Times New Roman" w:eastAsia="Times New Roman" w:hAnsi="Times New Roman"/>
+              </w:rPr>
+            </w:pPr>
+            <w:r>
+              <w:rPr>
+                <w:rtl w:val="0"/>
+              </w:rPr>
+            </w:r>
+          </w:p>
+        </w:tc>
+        <w:tc>
+          <w:tcPr>
+            <w:shd w:fill="auto" w:val="clear"/>
+            <w:tcMar>
+              <w:top w:w="100.0" w:type="dxa"/>
+              <w:left w:w="100.0" w:type="dxa"/>
+              <w:bottom w:w="100.0" w:type="dxa"/>
+              <w:right w:w="100.0" w:type="dxa"/>
+            </w:tcMar>
+            <w:vAlign w:val="top"/>
+          </w:tcPr>
+          <w:p>
+            <w:pPr>
+              <w:widowControl w:val="0"/>
+              <w:spacing w:line="240" w:lineRule="auto"/>
               <w:jc w:val="center"/>
               <w:rPr>
                 <w:rFonts w:ascii="Times New Roman" w:cs="Times New Roman" w:eastAsia="Times New Roman" w:hAnsi="Times New Roman"/>
@@ -747,20 +548,8 @@
           </w:tcPr>
           <w:p>
             <w:pPr>
-              <w:keepNext w:val="0"/>
-              <w:keepLines w:val="0"/>
-              <w:pageBreakBefore w:val="0"/>
-              <w:widowControl w:val="0"/>
-              <w:pBdr>
-                <w:top w:space="0" w:sz="0" w:val="nil"/>
-                <w:left w:space="0" w:sz="0" w:val="nil"/>
-                <w:bottom w:space="0" w:sz="0" w:val="nil"/>
-                <w:right w:space="0" w:sz="0" w:val="nil"/>
-                <w:between w:space="0" w:sz="0" w:val="nil"/>
-              </w:pBdr>
-              <w:shd w:fill="auto" w:val="clear"/>
-              <w:spacing w:after="0" w:before="0" w:line="240" w:lineRule="auto"/>
-              <w:ind w:left="0" w:right="0" w:firstLine="0"/>
+              <w:widowControl w:val="0"/>
+              <w:spacing w:line="240" w:lineRule="auto"/>
               <w:jc w:val="center"/>
               <w:rPr>
                 <w:rFonts w:ascii="Times New Roman" w:cs="Times New Roman" w:eastAsia="Times New Roman" w:hAnsi="Times New Roman"/>
@@ -786,20 +575,8 @@
           </w:tcPr>
           <w:p>
             <w:pPr>
-              <w:keepNext w:val="0"/>
-              <w:keepLines w:val="0"/>
-              <w:pageBreakBefore w:val="0"/>
-              <w:widowControl w:val="0"/>
-              <w:pBdr>
-                <w:top w:space="0" w:sz="0" w:val="nil"/>
-                <w:left w:space="0" w:sz="0" w:val="nil"/>
-                <w:bottom w:space="0" w:sz="0" w:val="nil"/>
-                <w:right w:space="0" w:sz="0" w:val="nil"/>
-                <w:between w:space="0" w:sz="0" w:val="nil"/>
-              </w:pBdr>
-              <w:shd w:fill="auto" w:val="clear"/>
-              <w:spacing w:after="0" w:before="0" w:line="240" w:lineRule="auto"/>
-              <w:ind w:left="0" w:right="0" w:firstLine="0"/>
+              <w:widowControl w:val="0"/>
+              <w:spacing w:line="240" w:lineRule="auto"/>
               <w:jc w:val="center"/>
               <w:rPr>
                 <w:rFonts w:ascii="Times New Roman" w:cs="Times New Roman" w:eastAsia="Times New Roman" w:hAnsi="Times New Roman"/>
@@ -832,58 +609,34 @@
           </w:tcPr>
           <w:p>
             <w:pPr>
-              <w:keepNext w:val="0"/>
-              <w:keepLines w:val="0"/>
-              <w:pageBreakBefore w:val="0"/>
-              <w:widowControl w:val="0"/>
-              <w:pBdr>
-                <w:top w:space="0" w:sz="0" w:val="nil"/>
-                <w:left w:space="0" w:sz="0" w:val="nil"/>
-                <w:bottom w:space="0" w:sz="0" w:val="nil"/>
-                <w:right w:space="0" w:sz="0" w:val="nil"/>
-                <w:between w:space="0" w:sz="0" w:val="nil"/>
-              </w:pBdr>
-              <w:shd w:fill="auto" w:val="clear"/>
-              <w:spacing w:after="0" w:before="0" w:line="240" w:lineRule="auto"/>
-              <w:ind w:left="0" w:right="0" w:firstLine="0"/>
-              <w:rPr>
-                <w:rFonts w:ascii="Times New Roman" w:cs="Times New Roman" w:eastAsia="Times New Roman" w:hAnsi="Times New Roman"/>
-              </w:rPr>
-            </w:pPr>
-            <w:r>
-              <w:rPr>
-                <w:rtl w:val="0"/>
-              </w:rPr>
-            </w:r>
-          </w:p>
-        </w:tc>
-        <w:tc>
-          <w:tcPr>
-            <w:shd w:fill="auto" w:val="clear"/>
-            <w:tcMar>
-              <w:top w:w="100.0" w:type="dxa"/>
-              <w:left w:w="100.0" w:type="dxa"/>
-              <w:bottom w:w="100.0" w:type="dxa"/>
-              <w:right w:w="100.0" w:type="dxa"/>
-            </w:tcMar>
-            <w:vAlign w:val="top"/>
-          </w:tcPr>
-          <w:p>
-            <w:pPr>
-              <w:keepNext w:val="0"/>
-              <w:keepLines w:val="0"/>
-              <w:pageBreakBefore w:val="0"/>
-              <w:widowControl w:val="0"/>
-              <w:pBdr>
-                <w:top w:space="0" w:sz="0" w:val="nil"/>
-                <w:left w:space="0" w:sz="0" w:val="nil"/>
-                <w:bottom w:space="0" w:sz="0" w:val="nil"/>
-                <w:right w:space="0" w:sz="0" w:val="nil"/>
-                <w:between w:space="0" w:sz="0" w:val="nil"/>
-              </w:pBdr>
-              <w:shd w:fill="auto" w:val="clear"/>
-              <w:spacing w:after="0" w:before="0" w:line="240" w:lineRule="auto"/>
-              <w:ind w:left="0" w:right="0" w:firstLine="0"/>
+              <w:widowControl w:val="0"/>
+              <w:spacing w:line="240" w:lineRule="auto"/>
+              <w:rPr>
+                <w:rFonts w:ascii="Times New Roman" w:cs="Times New Roman" w:eastAsia="Times New Roman" w:hAnsi="Times New Roman"/>
+              </w:rPr>
+            </w:pPr>
+            <w:r>
+              <w:rPr>
+                <w:rtl w:val="0"/>
+              </w:rPr>
+            </w:r>
+          </w:p>
+        </w:tc>
+        <w:tc>
+          <w:tcPr>
+            <w:shd w:fill="auto" w:val="clear"/>
+            <w:tcMar>
+              <w:top w:w="100.0" w:type="dxa"/>
+              <w:left w:w="100.0" w:type="dxa"/>
+              <w:bottom w:w="100.0" w:type="dxa"/>
+              <w:right w:w="100.0" w:type="dxa"/>
+            </w:tcMar>
+            <w:vAlign w:val="top"/>
+          </w:tcPr>
+          <w:p>
+            <w:pPr>
+              <w:widowControl w:val="0"/>
+              <w:spacing w:line="240" w:lineRule="auto"/>
               <w:jc w:val="center"/>
               <w:rPr>
                 <w:rFonts w:ascii="Times New Roman" w:cs="Times New Roman" w:eastAsia="Times New Roman" w:hAnsi="Times New Roman"/>
@@ -909,20 +662,8 @@
           </w:tcPr>
           <w:p>
             <w:pPr>
-              <w:keepNext w:val="0"/>
-              <w:keepLines w:val="0"/>
-              <w:pageBreakBefore w:val="0"/>
-              <w:widowControl w:val="0"/>
-              <w:pBdr>
-                <w:top w:space="0" w:sz="0" w:val="nil"/>
-                <w:left w:space="0" w:sz="0" w:val="nil"/>
-                <w:bottom w:space="0" w:sz="0" w:val="nil"/>
-                <w:right w:space="0" w:sz="0" w:val="nil"/>
-                <w:between w:space="0" w:sz="0" w:val="nil"/>
-              </w:pBdr>
-              <w:shd w:fill="auto" w:val="clear"/>
-              <w:spacing w:after="0" w:before="0" w:line="240" w:lineRule="auto"/>
-              <w:ind w:left="0" w:right="0" w:firstLine="0"/>
+              <w:widowControl w:val="0"/>
+              <w:spacing w:line="240" w:lineRule="auto"/>
               <w:jc w:val="center"/>
               <w:rPr>
                 <w:rFonts w:ascii="Times New Roman" w:cs="Times New Roman" w:eastAsia="Times New Roman" w:hAnsi="Times New Roman"/>
@@ -948,20 +689,8 @@
           </w:tcPr>
           <w:p>
             <w:pPr>
-              <w:keepNext w:val="0"/>
-              <w:keepLines w:val="0"/>
-              <w:pageBreakBefore w:val="0"/>
-              <w:widowControl w:val="0"/>
-              <w:pBdr>
-                <w:top w:space="0" w:sz="0" w:val="nil"/>
-                <w:left w:space="0" w:sz="0" w:val="nil"/>
-                <w:bottom w:space="0" w:sz="0" w:val="nil"/>
-                <w:right w:space="0" w:sz="0" w:val="nil"/>
-                <w:between w:space="0" w:sz="0" w:val="nil"/>
-              </w:pBdr>
-              <w:shd w:fill="auto" w:val="clear"/>
-              <w:spacing w:after="0" w:before="0" w:line="240" w:lineRule="auto"/>
-              <w:ind w:left="0" w:right="0" w:firstLine="0"/>
+              <w:widowControl w:val="0"/>
+              <w:spacing w:line="240" w:lineRule="auto"/>
               <w:jc w:val="center"/>
               <w:rPr>
                 <w:rFonts w:ascii="Times New Roman" w:cs="Times New Roman" w:eastAsia="Times New Roman" w:hAnsi="Times New Roman"/>
@@ -994,58 +723,34 @@
           </w:tcPr>
           <w:p>
             <w:pPr>
-              <w:keepNext w:val="0"/>
-              <w:keepLines w:val="0"/>
-              <w:pageBreakBefore w:val="0"/>
-              <w:widowControl w:val="0"/>
-              <w:pBdr>
-                <w:top w:space="0" w:sz="0" w:val="nil"/>
-                <w:left w:space="0" w:sz="0" w:val="nil"/>
-                <w:bottom w:space="0" w:sz="0" w:val="nil"/>
-                <w:right w:space="0" w:sz="0" w:val="nil"/>
-                <w:between w:space="0" w:sz="0" w:val="nil"/>
-              </w:pBdr>
-              <w:shd w:fill="auto" w:val="clear"/>
-              <w:spacing w:after="0" w:before="0" w:line="240" w:lineRule="auto"/>
-              <w:ind w:left="0" w:right="0" w:firstLine="0"/>
-              <w:rPr>
-                <w:rFonts w:ascii="Times New Roman" w:cs="Times New Roman" w:eastAsia="Times New Roman" w:hAnsi="Times New Roman"/>
-              </w:rPr>
-            </w:pPr>
-            <w:r>
-              <w:rPr>
-                <w:rtl w:val="0"/>
-              </w:rPr>
-            </w:r>
-          </w:p>
-        </w:tc>
-        <w:tc>
-          <w:tcPr>
-            <w:shd w:fill="auto" w:val="clear"/>
-            <w:tcMar>
-              <w:top w:w="100.0" w:type="dxa"/>
-              <w:left w:w="100.0" w:type="dxa"/>
-              <w:bottom w:w="100.0" w:type="dxa"/>
-              <w:right w:w="100.0" w:type="dxa"/>
-            </w:tcMar>
-            <w:vAlign w:val="top"/>
-          </w:tcPr>
-          <w:p>
-            <w:pPr>
-              <w:keepNext w:val="0"/>
-              <w:keepLines w:val="0"/>
-              <w:pageBreakBefore w:val="0"/>
-              <w:widowControl w:val="0"/>
-              <w:pBdr>
-                <w:top w:space="0" w:sz="0" w:val="nil"/>
-                <w:left w:space="0" w:sz="0" w:val="nil"/>
-                <w:bottom w:space="0" w:sz="0" w:val="nil"/>
-                <w:right w:space="0" w:sz="0" w:val="nil"/>
-                <w:between w:space="0" w:sz="0" w:val="nil"/>
-              </w:pBdr>
-              <w:shd w:fill="auto" w:val="clear"/>
-              <w:spacing w:after="0" w:before="0" w:line="240" w:lineRule="auto"/>
-              <w:ind w:left="0" w:right="0" w:firstLine="0"/>
+              <w:widowControl w:val="0"/>
+              <w:spacing w:line="240" w:lineRule="auto"/>
+              <w:rPr>
+                <w:rFonts w:ascii="Times New Roman" w:cs="Times New Roman" w:eastAsia="Times New Roman" w:hAnsi="Times New Roman"/>
+              </w:rPr>
+            </w:pPr>
+            <w:r>
+              <w:rPr>
+                <w:rtl w:val="0"/>
+              </w:rPr>
+            </w:r>
+          </w:p>
+        </w:tc>
+        <w:tc>
+          <w:tcPr>
+            <w:shd w:fill="auto" w:val="clear"/>
+            <w:tcMar>
+              <w:top w:w="100.0" w:type="dxa"/>
+              <w:left w:w="100.0" w:type="dxa"/>
+              <w:bottom w:w="100.0" w:type="dxa"/>
+              <w:right w:w="100.0" w:type="dxa"/>
+            </w:tcMar>
+            <w:vAlign w:val="top"/>
+          </w:tcPr>
+          <w:p>
+            <w:pPr>
+              <w:widowControl w:val="0"/>
+              <w:spacing w:line="240" w:lineRule="auto"/>
               <w:jc w:val="center"/>
               <w:rPr>
                 <w:rFonts w:ascii="Times New Roman" w:cs="Times New Roman" w:eastAsia="Times New Roman" w:hAnsi="Times New Roman"/>
@@ -1071,20 +776,8 @@
           </w:tcPr>
           <w:p>
             <w:pPr>
-              <w:keepNext w:val="0"/>
-              <w:keepLines w:val="0"/>
-              <w:pageBreakBefore w:val="0"/>
-              <w:widowControl w:val="0"/>
-              <w:pBdr>
-                <w:top w:space="0" w:sz="0" w:val="nil"/>
-                <w:left w:space="0" w:sz="0" w:val="nil"/>
-                <w:bottom w:space="0" w:sz="0" w:val="nil"/>
-                <w:right w:space="0" w:sz="0" w:val="nil"/>
-                <w:between w:space="0" w:sz="0" w:val="nil"/>
-              </w:pBdr>
-              <w:shd w:fill="auto" w:val="clear"/>
-              <w:spacing w:after="0" w:before="0" w:line="240" w:lineRule="auto"/>
-              <w:ind w:left="0" w:right="0" w:firstLine="0"/>
+              <w:widowControl w:val="0"/>
+              <w:spacing w:line="240" w:lineRule="auto"/>
               <w:jc w:val="center"/>
               <w:rPr>
                 <w:rFonts w:ascii="Times New Roman" w:cs="Times New Roman" w:eastAsia="Times New Roman" w:hAnsi="Times New Roman"/>
@@ -1110,20 +803,8 @@
           </w:tcPr>
           <w:p>
             <w:pPr>
-              <w:keepNext w:val="0"/>
-              <w:keepLines w:val="0"/>
-              <w:pageBreakBefore w:val="0"/>
-              <w:widowControl w:val="0"/>
-              <w:pBdr>
-                <w:top w:space="0" w:sz="0" w:val="nil"/>
-                <w:left w:space="0" w:sz="0" w:val="nil"/>
-                <w:bottom w:space="0" w:sz="0" w:val="nil"/>
-                <w:right w:space="0" w:sz="0" w:val="nil"/>
-                <w:between w:space="0" w:sz="0" w:val="nil"/>
-              </w:pBdr>
-              <w:shd w:fill="auto" w:val="clear"/>
-              <w:spacing w:after="0" w:before="0" w:line="240" w:lineRule="auto"/>
-              <w:ind w:left="0" w:right="0" w:firstLine="0"/>
+              <w:widowControl w:val="0"/>
+              <w:spacing w:line="240" w:lineRule="auto"/>
               <w:jc w:val="center"/>
               <w:rPr>
                 <w:rFonts w:ascii="Times New Roman" w:cs="Times New Roman" w:eastAsia="Times New Roman" w:hAnsi="Times New Roman"/>
@@ -1156,58 +837,34 @@
           </w:tcPr>
           <w:p>
             <w:pPr>
-              <w:keepNext w:val="0"/>
-              <w:keepLines w:val="0"/>
-              <w:pageBreakBefore w:val="0"/>
-              <w:widowControl w:val="0"/>
-              <w:pBdr>
-                <w:top w:space="0" w:sz="0" w:val="nil"/>
-                <w:left w:space="0" w:sz="0" w:val="nil"/>
-                <w:bottom w:space="0" w:sz="0" w:val="nil"/>
-                <w:right w:space="0" w:sz="0" w:val="nil"/>
-                <w:between w:space="0" w:sz="0" w:val="nil"/>
-              </w:pBdr>
-              <w:shd w:fill="auto" w:val="clear"/>
-              <w:spacing w:after="0" w:before="0" w:line="240" w:lineRule="auto"/>
-              <w:ind w:left="0" w:right="0" w:firstLine="0"/>
-              <w:rPr>
-                <w:rFonts w:ascii="Times New Roman" w:cs="Times New Roman" w:eastAsia="Times New Roman" w:hAnsi="Times New Roman"/>
-              </w:rPr>
-            </w:pPr>
-            <w:r>
-              <w:rPr>
-                <w:rtl w:val="0"/>
-              </w:rPr>
-            </w:r>
-          </w:p>
-        </w:tc>
-        <w:tc>
-          <w:tcPr>
-            <w:shd w:fill="auto" w:val="clear"/>
-            <w:tcMar>
-              <w:top w:w="100.0" w:type="dxa"/>
-              <w:left w:w="100.0" w:type="dxa"/>
-              <w:bottom w:w="100.0" w:type="dxa"/>
-              <w:right w:w="100.0" w:type="dxa"/>
-            </w:tcMar>
-            <w:vAlign w:val="top"/>
-          </w:tcPr>
-          <w:p>
-            <w:pPr>
-              <w:keepNext w:val="0"/>
-              <w:keepLines w:val="0"/>
-              <w:pageBreakBefore w:val="0"/>
-              <w:widowControl w:val="0"/>
-              <w:pBdr>
-                <w:top w:space="0" w:sz="0" w:val="nil"/>
-                <w:left w:space="0" w:sz="0" w:val="nil"/>
-                <w:bottom w:space="0" w:sz="0" w:val="nil"/>
-                <w:right w:space="0" w:sz="0" w:val="nil"/>
-                <w:between w:space="0" w:sz="0" w:val="nil"/>
-              </w:pBdr>
-              <w:shd w:fill="auto" w:val="clear"/>
-              <w:spacing w:after="0" w:before="0" w:line="240" w:lineRule="auto"/>
-              <w:ind w:left="0" w:right="0" w:firstLine="0"/>
+              <w:widowControl w:val="0"/>
+              <w:spacing w:line="240" w:lineRule="auto"/>
+              <w:rPr>
+                <w:rFonts w:ascii="Times New Roman" w:cs="Times New Roman" w:eastAsia="Times New Roman" w:hAnsi="Times New Roman"/>
+              </w:rPr>
+            </w:pPr>
+            <w:r>
+              <w:rPr>
+                <w:rtl w:val="0"/>
+              </w:rPr>
+            </w:r>
+          </w:p>
+        </w:tc>
+        <w:tc>
+          <w:tcPr>
+            <w:shd w:fill="auto" w:val="clear"/>
+            <w:tcMar>
+              <w:top w:w="100.0" w:type="dxa"/>
+              <w:left w:w="100.0" w:type="dxa"/>
+              <w:bottom w:w="100.0" w:type="dxa"/>
+              <w:right w:w="100.0" w:type="dxa"/>
+            </w:tcMar>
+            <w:vAlign w:val="top"/>
+          </w:tcPr>
+          <w:p>
+            <w:pPr>
+              <w:widowControl w:val="0"/>
+              <w:spacing w:line="240" w:lineRule="auto"/>
               <w:jc w:val="center"/>
               <w:rPr>
                 <w:rFonts w:ascii="Times New Roman" w:cs="Times New Roman" w:eastAsia="Times New Roman" w:hAnsi="Times New Roman"/>
@@ -1233,20 +890,8 @@
           </w:tcPr>
           <w:p>
             <w:pPr>
-              <w:keepNext w:val="0"/>
-              <w:keepLines w:val="0"/>
-              <w:pageBreakBefore w:val="0"/>
-              <w:widowControl w:val="0"/>
-              <w:pBdr>
-                <w:top w:space="0" w:sz="0" w:val="nil"/>
-                <w:left w:space="0" w:sz="0" w:val="nil"/>
-                <w:bottom w:space="0" w:sz="0" w:val="nil"/>
-                <w:right w:space="0" w:sz="0" w:val="nil"/>
-                <w:between w:space="0" w:sz="0" w:val="nil"/>
-              </w:pBdr>
-              <w:shd w:fill="auto" w:val="clear"/>
-              <w:spacing w:after="0" w:before="0" w:line="240" w:lineRule="auto"/>
-              <w:ind w:left="0" w:right="0" w:firstLine="0"/>
+              <w:widowControl w:val="0"/>
+              <w:spacing w:line="240" w:lineRule="auto"/>
               <w:jc w:val="center"/>
               <w:rPr>
                 <w:rFonts w:ascii="Times New Roman" w:cs="Times New Roman" w:eastAsia="Times New Roman" w:hAnsi="Times New Roman"/>
@@ -1272,20 +917,8 @@
           </w:tcPr>
           <w:p>
             <w:pPr>
-              <w:keepNext w:val="0"/>
-              <w:keepLines w:val="0"/>
-              <w:pageBreakBefore w:val="0"/>
-              <w:widowControl w:val="0"/>
-              <w:pBdr>
-                <w:top w:space="0" w:sz="0" w:val="nil"/>
-                <w:left w:space="0" w:sz="0" w:val="nil"/>
-                <w:bottom w:space="0" w:sz="0" w:val="nil"/>
-                <w:right w:space="0" w:sz="0" w:val="nil"/>
-                <w:between w:space="0" w:sz="0" w:val="nil"/>
-              </w:pBdr>
-              <w:shd w:fill="auto" w:val="clear"/>
-              <w:spacing w:after="0" w:before="0" w:line="240" w:lineRule="auto"/>
-              <w:ind w:left="0" w:right="0" w:firstLine="0"/>
+              <w:widowControl w:val="0"/>
+              <w:spacing w:line="240" w:lineRule="auto"/>
               <w:jc w:val="center"/>
               <w:rPr>
                 <w:rFonts w:ascii="Times New Roman" w:cs="Times New Roman" w:eastAsia="Times New Roman" w:hAnsi="Times New Roman"/>
@@ -1302,20 +935,7 @@
     </w:tbl>
     <w:p>
       <w:pPr>
-        <w:keepNext w:val="0"/>
-        <w:keepLines w:val="0"/>
-        <w:pageBreakBefore w:val="0"/>
-        <w:widowControl w:val="1"/>
-        <w:pBdr>
-          <w:top w:space="0" w:sz="0" w:val="nil"/>
-          <w:left w:space="0" w:sz="0" w:val="nil"/>
-          <w:bottom w:space="0" w:sz="0" w:val="nil"/>
-          <w:right w:space="0" w:sz="0" w:val="nil"/>
-          <w:between w:space="0" w:sz="0" w:val="nil"/>
-        </w:pBdr>
-        <w:shd w:fill="auto" w:val="clear"/>
-        <w:spacing w:after="0" w:before="0" w:line="276" w:lineRule="auto"/>
-        <w:ind w:left="0" w:right="-891.2598425196836" w:firstLine="0"/>
+        <w:ind w:right="-891.2598425196836"/>
         <w:jc w:val="right"/>
         <w:rPr>
           <w:rFonts w:ascii="Times New Roman" w:cs="Times New Roman" w:eastAsia="Times New Roman" w:hAnsi="Times New Roman"/>
@@ -1335,20 +955,7 @@
     </w:p>
     <w:p>
       <w:pPr>
-        <w:keepNext w:val="0"/>
-        <w:keepLines w:val="0"/>
-        <w:pageBreakBefore w:val="0"/>
-        <w:widowControl w:val="1"/>
-        <w:pBdr>
-          <w:top w:space="0" w:sz="0" w:val="nil"/>
-          <w:left w:space="0" w:sz="0" w:val="nil"/>
-          <w:bottom w:space="0" w:sz="0" w:val="nil"/>
-          <w:right w:space="0" w:sz="0" w:val="nil"/>
-          <w:between w:space="0" w:sz="0" w:val="nil"/>
-        </w:pBdr>
-        <w:shd w:fill="auto" w:val="clear"/>
-        <w:spacing w:after="0" w:before="0" w:line="276" w:lineRule="auto"/>
-        <w:ind w:left="0" w:right="-891.2598425196836" w:firstLine="0"/>
+        <w:ind w:right="-891.2598425196836"/>
         <w:jc w:val="right"/>
         <w:rPr>
           <w:rFonts w:ascii="Times New Roman" w:cs="Times New Roman" w:eastAsia="Times New Roman" w:hAnsi="Times New Roman"/>
@@ -1404,32 +1011,38 @@
       <w:pPr>
         <w:rPr>
           <w:rFonts w:ascii="Times New Roman" w:cs="Times New Roman" w:eastAsia="Times New Roman" w:hAnsi="Times New Roman"/>
+          <w:b w:val="1"/>
+          <w:i w:val="1"/>
           <w:sz w:val="24"/>
           <w:szCs w:val="24"/>
         </w:rPr>
       </w:pPr>
       <w:r>
         <w:rPr>
-          <w:rtl w:val="0"/>
-        </w:rPr>
-      </w:r>
-    </w:p>
-    <w:p>
-      <w:pPr>
-        <w:rPr>
-          <w:rFonts w:ascii="Times New Roman" w:cs="Times New Roman" w:eastAsia="Times New Roman" w:hAnsi="Times New Roman"/>
+          <w:rFonts w:ascii="Times New Roman" w:cs="Times New Roman" w:eastAsia="Times New Roman" w:hAnsi="Times New Roman"/>
+          <w:b w:val="1"/>
+          <w:i w:val="1"/>
           <w:sz w:val="24"/>
           <w:szCs w:val="24"/>
-        </w:rPr>
-      </w:pPr>
-      <w:r>
-        <w:rPr>
-          <w:rFonts w:ascii="Times New Roman" w:cs="Times New Roman" w:eastAsia="Times New Roman" w:hAnsi="Times New Roman"/>
+          <w:rtl w:val="0"/>
+        </w:rPr>
+        <w:t xml:space="preserve">Az alábbi nyilatkozat aláírásával tudomásul veszem, hogy a dolgozatom kivonata közlésre kerül az Orvostudományi Értesítő különszámában.</w:t>
+      </w:r>
+    </w:p>
+    <w:p>
+      <w:pPr>
+        <w:rPr>
+          <w:rFonts w:ascii="Times New Roman" w:cs="Times New Roman" w:eastAsia="Times New Roman" w:hAnsi="Times New Roman"/>
+          <w:b w:val="1"/>
+          <w:i w:val="1"/>
           <w:sz w:val="24"/>
           <w:szCs w:val="24"/>
-          <w:rtl w:val="0"/>
-        </w:rPr>
-        <w:t xml:space="preserve">_____________________</w:t>
+        </w:rPr>
+      </w:pPr>
+      <w:r>
+        <w:rPr>
+          <w:rtl w:val="0"/>
+        </w:rPr>
       </w:r>
     </w:p>
     <w:p>
@@ -1442,13 +1055,50 @@
       </w:pPr>
       <w:r>
         <w:rPr>
+          <w:rtl w:val="0"/>
+        </w:rPr>
+      </w:r>
+    </w:p>
+    <w:p>
+      <w:pPr>
+        <w:rPr>
           <w:rFonts w:ascii="Times New Roman" w:cs="Times New Roman" w:eastAsia="Times New Roman" w:hAnsi="Times New Roman"/>
           <w:sz w:val="24"/>
           <w:szCs w:val="24"/>
+        </w:rPr>
+      </w:pPr>
+      <w:r>
+        <w:rPr>
+          <w:rFonts w:ascii="Times New Roman" w:cs="Times New Roman" w:eastAsia="Times New Roman" w:hAnsi="Times New Roman"/>
+          <w:sz w:val="24"/>
+          <w:szCs w:val="24"/>
+          <w:rtl w:val="0"/>
+        </w:rPr>
+        <w:t xml:space="preserve">_____________________</w:t>
+      </w:r>
+    </w:p>
+    <w:p>
+      <w:pPr>
+        <w:rPr>
+          <w:rFonts w:ascii="Times New Roman" w:cs="Times New Roman" w:eastAsia="Times New Roman" w:hAnsi="Times New Roman"/>
+          <w:sz w:val="24"/>
+          <w:szCs w:val="24"/>
+        </w:rPr>
+      </w:pPr>
+      <w:r>
+        <w:rPr>
+          <w:rFonts w:ascii="Times New Roman" w:cs="Times New Roman" w:eastAsia="Times New Roman" w:hAnsi="Times New Roman"/>
+          <w:sz w:val="24"/>
+          <w:szCs w:val="24"/>
           <w:rtl w:val="0"/>
         </w:rPr>
         <w:t xml:space="preserve">Szerző aláírása</w:t>
       </w:r>
+    </w:p>
+    <w:p>
+      <w:pPr>
+        <w:rPr/>
+      </w:pPr>
       <w:r>
         <w:rPr>
           <w:rtl w:val="0"/>
@@ -1456,8 +1106,8 @@
       </w:r>
     </w:p>
     <w:sectPr>
-      <w:headerReference r:id="rId6" w:type="default"/>
-      <w:footerReference r:id="rId7" w:type="default"/>
+      <w:headerReference r:id="rId7" w:type="default"/>
+      <w:footerReference r:id="rId8" w:type="default"/>
       <w:pgSz w:h="16834" w:w="11909" w:orient="portrait"/>
       <w:pgMar w:bottom="1440" w:top="1440" w:left="1440" w:right="1440" w:header="720" w:footer="720"/>
       <w:pgNumType w:start="1"/>
@@ -1484,7 +1134,17 @@
         <w:szCs w:val="20"/>
         <w:rtl w:val="0"/>
       </w:rPr>
-      <w:t xml:space="preserve">Ezen dokumentum nyomtatásra kerül és a pontozólaphoz csatolva az elbírálás részét fogja képzeni, ezáltal beleszámít a végső pontszámba.</w:t>
+      <w:t xml:space="preserve">Ezen dokumentum nyomtatásra kerül és a pontozólaphoz csatolva az elbírálás részét fogja képezni, ezáltal beleszámít a végső pontszámba.</w:t>
+    </w:r>
+  </w:p>
+  <w:p>
+    <w:pPr>
+      <w:rPr/>
+    </w:pPr>
+    <w:r>
+      <w:rPr>
+        <w:rtl w:val="0"/>
+      </w:rPr>
     </w:r>
   </w:p>
 </w:ftr>
@@ -1494,12 +1154,27 @@
 <w:hdr xmlns:mc="http://schemas.openxmlformats.org/markup-compatibility/2006" xmlns:o="urn:schemas-microsoft-com:office:office" xmlns:r="http://schemas.openxmlformats.org/officeDocument/2006/relationships" xmlns:m="http://schemas.openxmlformats.org/officeDocument/2006/math" xmlns:v="urn:schemas-microsoft-com:vml" xmlns:wp="http://schemas.openxmlformats.org/drawingml/2006/wordprocessingDrawing" xmlns:w10="urn:schemas-microsoft-com:office:word" xmlns:w="http://schemas.openxmlformats.org/wordprocessingml/2006/main" xmlns:wne="http://schemas.microsoft.com/office/word/2006/wordml" xmlns:sl="http://schemas.openxmlformats.org/schemaLibrary/2006/main" xmlns:a="http://schemas.openxmlformats.org/drawingml/2006/main" xmlns:pic="http://schemas.openxmlformats.org/drawingml/2006/picture" xmlns:c="http://schemas.openxmlformats.org/drawingml/2006/chart" xmlns:lc="http://schemas.openxmlformats.org/drawingml/2006/lockedCanvas" xmlns:dgm="http://schemas.openxmlformats.org/drawingml/2006/diagram" xmlns:wps="http://schemas.microsoft.com/office/word/2010/wordprocessingShape" xmlns:wpg="http://schemas.microsoft.com/office/word/2010/wordprocessingGroup" xmlns:w14="http://schemas.microsoft.com/office/word/2010/wordml" xmlns:w15="http://schemas.microsoft.com/office/word/2012/wordml">
   <w:p>
     <w:pPr>
-      <w:ind w:left="-992.1259842519685" w:right="-891.2598425196836" w:firstLine="0"/>
+      <w:ind w:left="-992" w:right="-891" w:firstLine="0"/>
       <w:rPr>
         <w:rFonts w:ascii="Times New Roman" w:cs="Times New Roman" w:eastAsia="Times New Roman" w:hAnsi="Times New Roman"/>
         <w:sz w:val="20"/>
         <w:szCs w:val="20"/>
       </w:rPr>
+    </w:pPr>
+    <w:r>
+      <w:rPr>
+        <w:rFonts w:ascii="Times New Roman" w:cs="Times New Roman" w:eastAsia="Times New Roman" w:hAnsi="Times New Roman"/>
+        <w:sz w:val="20"/>
+        <w:szCs w:val="20"/>
+        <w:rtl w:val="0"/>
+      </w:rPr>
+      <w:t xml:space="preserve">A nyilatkozatban szereplő adatokat kérjük elektronikus formában kitölteni!</w:t>
+    </w:r>
+  </w:p>
+  <w:p>
+    <w:pPr>
+      <w:ind w:left="-992.1259842519685" w:right="-891.2598425196836" w:firstLine="0"/>
+      <w:rPr/>
     </w:pPr>
     <w:r>
       <w:rPr>
@@ -1509,6 +1184,11 @@
         <w:rtl w:val="0"/>
       </w:rPr>
       <w:t xml:space="preserve">Az aláírás rubrikák kötelező módon golyóstollal töltendők ki!</w:t>
+    </w:r>
+    <w:r>
+      <w:rPr>
+        <w:rtl w:val="0"/>
+      </w:rPr>
     </w:r>
   </w:p>
 </w:hdr>
@@ -1652,6 +1332,155 @@
       <w:sz w:val="52"/>
       <w:szCs w:val="52"/>
     </w:rPr>
+  </w:style>
+  <w:style w:type="paragraph" w:styleId="Normal" w:default="1">
+    <w:name w:val="normal"/>
+  </w:style>
+  <w:style w:type="table" w:styleId="TableNormal" w:default="1">
+    <w:name w:val="Table Normal"/>
+  </w:style>
+  <w:style w:type="paragraph" w:styleId="Heading1">
+    <w:name w:val="heading 1"/>
+    <w:basedOn w:val="Normal"/>
+    <w:next w:val="Normal"/>
+    <w:pPr>
+      <w:keepNext w:val="1"/>
+      <w:keepLines w:val="1"/>
+      <w:pageBreakBefore w:val="0"/>
+      <w:spacing w:after="120" w:before="400" w:lineRule="auto"/>
+    </w:pPr>
+    <w:rPr>
+      <w:sz w:val="40"/>
+      <w:szCs w:val="40"/>
+    </w:rPr>
+  </w:style>
+  <w:style w:type="paragraph" w:styleId="Heading2">
+    <w:name w:val="heading 2"/>
+    <w:basedOn w:val="Normal"/>
+    <w:next w:val="Normal"/>
+    <w:pPr>
+      <w:keepNext w:val="1"/>
+      <w:keepLines w:val="1"/>
+      <w:pageBreakBefore w:val="0"/>
+      <w:spacing w:after="120" w:before="360" w:lineRule="auto"/>
+    </w:pPr>
+    <w:rPr>
+      <w:b w:val="0"/>
+      <w:sz w:val="32"/>
+      <w:szCs w:val="32"/>
+    </w:rPr>
+  </w:style>
+  <w:style w:type="paragraph" w:styleId="Heading3">
+    <w:name w:val="heading 3"/>
+    <w:basedOn w:val="Normal"/>
+    <w:next w:val="Normal"/>
+    <w:pPr>
+      <w:keepNext w:val="1"/>
+      <w:keepLines w:val="1"/>
+      <w:pageBreakBefore w:val="0"/>
+      <w:spacing w:after="80" w:before="320" w:lineRule="auto"/>
+    </w:pPr>
+    <w:rPr>
+      <w:b w:val="0"/>
+      <w:color w:val="434343"/>
+      <w:sz w:val="28"/>
+      <w:szCs w:val="28"/>
+    </w:rPr>
+  </w:style>
+  <w:style w:type="paragraph" w:styleId="Heading4">
+    <w:name w:val="heading 4"/>
+    <w:basedOn w:val="Normal"/>
+    <w:next w:val="Normal"/>
+    <w:pPr>
+      <w:keepNext w:val="1"/>
+      <w:keepLines w:val="1"/>
+      <w:pageBreakBefore w:val="0"/>
+      <w:spacing w:after="80" w:before="280" w:lineRule="auto"/>
+    </w:pPr>
+    <w:rPr>
+      <w:color w:val="666666"/>
+      <w:sz w:val="24"/>
+      <w:szCs w:val="24"/>
+    </w:rPr>
+  </w:style>
+  <w:style w:type="paragraph" w:styleId="Heading5">
+    <w:name w:val="heading 5"/>
+    <w:basedOn w:val="Normal"/>
+    <w:next w:val="Normal"/>
+    <w:pPr>
+      <w:keepNext w:val="1"/>
+      <w:keepLines w:val="1"/>
+      <w:pageBreakBefore w:val="0"/>
+      <w:spacing w:after="80" w:before="240" w:lineRule="auto"/>
+    </w:pPr>
+    <w:rPr>
+      <w:color w:val="666666"/>
+      <w:sz w:val="22"/>
+      <w:szCs w:val="22"/>
+    </w:rPr>
+  </w:style>
+  <w:style w:type="paragraph" w:styleId="Heading6">
+    <w:name w:val="heading 6"/>
+    <w:basedOn w:val="Normal"/>
+    <w:next w:val="Normal"/>
+    <w:pPr>
+      <w:keepNext w:val="1"/>
+      <w:keepLines w:val="1"/>
+      <w:pageBreakBefore w:val="0"/>
+      <w:spacing w:after="80" w:before="240" w:lineRule="auto"/>
+    </w:pPr>
+    <w:rPr>
+      <w:i w:val="1"/>
+      <w:color w:val="666666"/>
+      <w:sz w:val="22"/>
+      <w:szCs w:val="22"/>
+    </w:rPr>
+  </w:style>
+  <w:style w:type="paragraph" w:styleId="Title">
+    <w:name w:val="Title"/>
+    <w:basedOn w:val="Normal"/>
+    <w:next w:val="Normal"/>
+    <w:pPr>
+      <w:keepNext w:val="1"/>
+      <w:keepLines w:val="1"/>
+      <w:pageBreakBefore w:val="0"/>
+      <w:spacing w:after="60" w:before="0" w:lineRule="auto"/>
+    </w:pPr>
+    <w:rPr>
+      <w:sz w:val="52"/>
+      <w:szCs w:val="52"/>
+    </w:rPr>
+  </w:style>
+  <w:style w:type="paragraph" w:styleId="Subtitle">
+    <w:name w:val="Subtitle"/>
+    <w:basedOn w:val="Normal"/>
+    <w:next w:val="Normal"/>
+    <w:pPr>
+      <w:keepNext w:val="1"/>
+      <w:keepLines w:val="1"/>
+      <w:pageBreakBefore w:val="0"/>
+      <w:spacing w:after="320" w:before="0" w:lineRule="auto"/>
+    </w:pPr>
+    <w:rPr>
+      <w:rFonts w:ascii="Arial" w:cs="Arial" w:eastAsia="Arial" w:hAnsi="Arial"/>
+      <w:i w:val="0"/>
+      <w:color w:val="666666"/>
+      <w:sz w:val="30"/>
+      <w:szCs w:val="30"/>
+    </w:rPr>
+  </w:style>
+  <w:style w:type="table" w:styleId="Table1">
+    <w:basedOn w:val="TableNormal"/>
+    <w:tblPr>
+      <w:tblStyleRowBandSize w:val="1"/>
+      <w:tblStyleColBandSize w:val="1"/>
+      <w:tblCellMar>
+        <w:top w:w="100.0" w:type="dxa"/>
+        <w:left w:w="100.0" w:type="dxa"/>
+        <w:bottom w:w="100.0" w:type="dxa"/>
+        <w:right w:w="100.0" w:type="dxa"/>
+      </w:tblCellMar>
+    </w:tblPr>
   </w:style>
   <w:style w:type="paragraph" w:styleId="Subtitle">
     <w:name w:val="Subtitle"/>
@@ -2005,4 +1834,19 @@
   </a:objectDefaults>
   <a:extraClrSchemeLst/>
 </a:theme>
+</file>
+
+<file path=customXML/item1.xml><?xml version="1.0" encoding="utf-8"?>
+<go:gDocsCustomXmlDataStorage xmlns:go="http://customooxmlschemas.google.com/" xmlns:r="http://schemas.openxmlformats.org/officeDocument/2006/relationships" uri="GoogleDocsCustomDataVersion2">
+  <go:docsCustomData xmlns:go="http://customooxmlschemas.google.com/" roundtripDataSignature="AMtx7miaD5OQs+fSqAhHsv/TZqtqed7ypQ==">CgMxLjA4AHIhMUF1V1ZldjU3ZnFBczUzR0lHSGZoWUliMnNadXVGMFdN</go:docsCustomData>
+</go:gDocsCustomXmlDataStorage>
+</file>
+
+<file path=customXML/itemProps1.xml><?xml version="1.0" encoding="utf-8"?>
+<ds:datastoreItem xmlns:ds="http://schemas.openxmlformats.org/officeDocument/2006/customXml" ds:itemID="{11111111-1234-1234-1234-123412341234}">
+  <ds:schemaRefs>
+    <ds:schemaRef ds:uri="http://schemas.openxmlformats.org/officeDocument/2006/relationships"/>
+    <ds:schemaRef ds:uri="http://customooxmlschemas.google.com/"/>
+  </ds:schemaRefs>
+</ds:datastoreItem>
 </file>
</xml_diff>